<commit_message>
tidied up the mylo connect fake thing
</commit_message>
<xml_diff>
--- a/MyLO Integration Prototype.docx
+++ b/MyLO Integration Prototype.docx
@@ -11,19 +11,14 @@
         </w:numPr>
       </w:pPr>
       <w:r>
-        <w:t>User initiates a /</w:t>
-      </w:r>
-      <w:proofErr w:type="spellStart"/>
-      <w:r>
-        <w:t>mylo</w:t>
-      </w:r>
-      <w:proofErr w:type="spellEnd"/>
-      <w:r>
-        <w:t xml:space="preserve"> command </w:t>
-      </w:r>
-    </w:p>
-    <w:p>
-      <w:r>
+        <w:t xml:space="preserve">User initiates a /mylo command </w:t>
+      </w:r>
+    </w:p>
+    <w:p>
+      <w:r>
+        <w:rPr>
+          <w:noProof/>
+        </w:rPr>
         <w:drawing>
           <wp:inline distT="0" distB="0" distL="0" distR="0" wp14:anchorId="36143BF2" wp14:editId="3D42E891">
             <wp:extent cx="5731510" cy="816610"/>
@@ -75,11 +70,14 @@
     </w:p>
     <w:p>
       <w:r>
+        <w:rPr>
+          <w:noProof/>
+        </w:rPr>
         <w:drawing>
-          <wp:inline distT="0" distB="0" distL="0" distR="0" wp14:anchorId="180CC947" wp14:editId="3D925440">
-            <wp:extent cx="4858428" cy="1190791"/>
-            <wp:effectExtent l="0" t="0" r="0" b="9525"/>
-            <wp:docPr id="2" name="Picture 2" descr="Graphical user interface, text, application, chat or text message&#10;&#10;Description automatically generated"/>
+          <wp:inline distT="0" distB="0" distL="0" distR="0" wp14:anchorId="67A9B887" wp14:editId="5C4BC1F3">
+            <wp:extent cx="5731510" cy="2344420"/>
+            <wp:effectExtent l="0" t="0" r="2540" b="0"/>
+            <wp:docPr id="7" name="Picture 7" descr="Graphical user interface, text, application, chat or text message&#10;&#10;Description automatically generated"/>
             <wp:cNvGraphicFramePr>
               <a:graphicFrameLocks xmlns:a="http://schemas.openxmlformats.org/drawingml/2006/main" noChangeAspect="1"/>
             </wp:cNvGraphicFramePr>
@@ -87,7 +85,7 @@
               <a:graphicData uri="http://schemas.openxmlformats.org/drawingml/2006/picture">
                 <pic:pic xmlns:pic="http://schemas.openxmlformats.org/drawingml/2006/picture">
                   <pic:nvPicPr>
-                    <pic:cNvPr id="2" name="Picture 2" descr="Graphical user interface, text, application, chat or text message&#10;&#10;Description automatically generated"/>
+                    <pic:cNvPr id="7" name="Picture 7" descr="Graphical user interface, text, application, chat or text message&#10;&#10;Description automatically generated"/>
                     <pic:cNvPicPr/>
                   </pic:nvPicPr>
                   <pic:blipFill>
@@ -99,7 +97,7 @@
                   <pic:spPr>
                     <a:xfrm>
                       <a:off x="0" y="0"/>
-                      <a:ext cx="4858428" cy="1190791"/>
+                      <a:ext cx="5731510" cy="2344420"/>
                     </a:xfrm>
                     <a:prstGeom prst="rect">
                       <a:avLst/>
@@ -126,6 +124,9 @@
     </w:p>
     <w:p>
       <w:r>
+        <w:rPr>
+          <w:noProof/>
+        </w:rPr>
         <w:drawing>
           <wp:inline distT="0" distB="0" distL="0" distR="0" wp14:anchorId="0E70B783" wp14:editId="5A5A2499">
             <wp:extent cx="2047875" cy="3704168"/>
@@ -164,6 +165,12 @@
       </w:r>
     </w:p>
     <w:p>
+      <w:r>
+        <w:br w:type="page"/>
+      </w:r>
+    </w:p>
+    <w:p/>
+    <w:p>
       <w:pPr>
         <w:pStyle w:val="ListParagraph"/>
         <w:numPr>
@@ -172,24 +179,19 @@
         </w:numPr>
       </w:pPr>
       <w:r>
-        <w:t xml:space="preserve">After Discord authorization, a browser window with a MyLO OAuth login screen is shown. In this sample, we just </w:t>
-      </w:r>
-      <w:proofErr w:type="gramStart"/>
-      <w:r>
-        <w:t>pass through</w:t>
-      </w:r>
-      <w:proofErr w:type="gramEnd"/>
-      <w:r>
-        <w:t xml:space="preserve"> student ID because we don’t know what MyLO OAuth provides back other than token</w:t>
-      </w:r>
-    </w:p>
-    <w:p>
-      <w:r>
+        <w:t>After Discord authorization, a browser window with a MyLO OAuth login screen is shown. In this sample, we just pass through student ID because we don’t know what MyLO OAuth provides back other than token</w:t>
+      </w:r>
+    </w:p>
+    <w:p>
+      <w:r>
+        <w:rPr>
+          <w:noProof/>
+        </w:rPr>
         <w:drawing>
-          <wp:inline distT="0" distB="0" distL="0" distR="0" wp14:anchorId="32D9497A" wp14:editId="54E4A73C">
-            <wp:extent cx="4601217" cy="1066949"/>
+          <wp:inline distT="0" distB="0" distL="0" distR="0" wp14:anchorId="5B3D0339" wp14:editId="4EB18C54">
+            <wp:extent cx="5277587" cy="952633"/>
             <wp:effectExtent l="0" t="0" r="0" b="0"/>
-            <wp:docPr id="4" name="Picture 4" descr="A picture containing text&#10;&#10;Description automatically generated"/>
+            <wp:docPr id="8" name="Picture 8" descr="A picture containing diagram&#10;&#10;Description automatically generated"/>
             <wp:cNvGraphicFramePr>
               <a:graphicFrameLocks xmlns:a="http://schemas.openxmlformats.org/drawingml/2006/main" noChangeAspect="1"/>
             </wp:cNvGraphicFramePr>
@@ -197,7 +199,7 @@
               <a:graphicData uri="http://schemas.openxmlformats.org/drawingml/2006/picture">
                 <pic:pic xmlns:pic="http://schemas.openxmlformats.org/drawingml/2006/picture">
                   <pic:nvPicPr>
-                    <pic:cNvPr id="4" name="Picture 4" descr="A picture containing text&#10;&#10;Description automatically generated"/>
+                    <pic:cNvPr id="8" name="Picture 8" descr="A picture containing diagram&#10;&#10;Description automatically generated"/>
                     <pic:cNvPicPr/>
                   </pic:nvPicPr>
                   <pic:blipFill>
@@ -209,7 +211,7 @@
                   <pic:spPr>
                     <a:xfrm>
                       <a:off x="0" y="0"/>
-                      <a:ext cx="4601217" cy="1066949"/>
+                      <a:ext cx="5277587" cy="952633"/>
                     </a:xfrm>
                     <a:prstGeom prst="rect">
                       <a:avLst/>
@@ -231,20 +233,14 @@
         </w:numPr>
       </w:pPr>
       <w:r>
-        <w:lastRenderedPageBreak/>
-        <w:t xml:space="preserve">After MyLO </w:t>
-      </w:r>
-      <w:proofErr w:type="spellStart"/>
-      <w:r>
-        <w:t>Oauth</w:t>
-      </w:r>
-      <w:proofErr w:type="spellEnd"/>
-      <w:r>
-        <w:t xml:space="preserve"> Completed, redirected to Bot server with token and info. At this point token and info is stored in database</w:t>
-      </w:r>
-    </w:p>
-    <w:p>
-      <w:r>
+        <w:t>After MyLO Oauth Completed, redirected to Bot server with token and info. At this point token and info is stored in database</w:t>
+      </w:r>
+    </w:p>
+    <w:p>
+      <w:r>
+        <w:rPr>
+          <w:noProof/>
+        </w:rPr>
         <w:drawing>
           <wp:inline distT="0" distB="0" distL="0" distR="0" wp14:anchorId="5DD36656" wp14:editId="2BE5A9A6">
             <wp:extent cx="5731510" cy="2098040"/>
@@ -297,10 +293,10 @@
     <w:p>
       <w:r>
         <w:drawing>
-          <wp:inline distT="0" distB="0" distL="0" distR="0" wp14:anchorId="2B48447C" wp14:editId="0E780B83">
-            <wp:extent cx="4658375" cy="1981477"/>
-            <wp:effectExtent l="0" t="0" r="0" b="0"/>
-            <wp:docPr id="6" name="Picture 6" descr="Graphical user interface, text, application, chat or text message&#10;&#10;Description automatically generated"/>
+          <wp:inline distT="0" distB="0" distL="0" distR="0" wp14:anchorId="112BB7FC" wp14:editId="553E03B4">
+            <wp:extent cx="3419952" cy="1781424"/>
+            <wp:effectExtent l="0" t="0" r="0" b="9525"/>
+            <wp:docPr id="2" name="Picture 2"/>
             <wp:cNvGraphicFramePr>
               <a:graphicFrameLocks xmlns:a="http://schemas.openxmlformats.org/drawingml/2006/main" noChangeAspect="1"/>
             </wp:cNvGraphicFramePr>
@@ -308,7 +304,7 @@
               <a:graphicData uri="http://schemas.openxmlformats.org/drawingml/2006/picture">
                 <pic:pic xmlns:pic="http://schemas.openxmlformats.org/drawingml/2006/picture">
                   <pic:nvPicPr>
-                    <pic:cNvPr id="6" name="Picture 6" descr="Graphical user interface, text, application, chat or text message&#10;&#10;Description automatically generated"/>
+                    <pic:cNvPr id="1" name=""/>
                     <pic:cNvPicPr/>
                   </pic:nvPicPr>
                   <pic:blipFill>
@@ -320,7 +316,7 @@
                   <pic:spPr>
                     <a:xfrm>
                       <a:off x="0" y="0"/>
-                      <a:ext cx="4658375" cy="1981477"/>
+                      <a:ext cx="3419952" cy="1781424"/>
                     </a:xfrm>
                     <a:prstGeom prst="rect">
                       <a:avLst/>

</xml_diff>

<commit_message>
mylo integration prototype progress
</commit_message>
<xml_diff>
--- a/MyLO Integration Prototype.docx
+++ b/MyLO Integration Prototype.docx
@@ -4,26 +4,38 @@
   <w:body>
     <w:p>
       <w:pPr>
-        <w:pStyle w:val="ListParagraph"/>
-        <w:numPr>
-          <w:ilvl w:val="0"/>
-          <w:numId w:val="1"/>
-        </w:numPr>
-      </w:pPr>
-      <w:r>
-        <w:t xml:space="preserve">User initiates a /mylo command </w:t>
-      </w:r>
-    </w:p>
-    <w:p>
-      <w:r>
-        <w:rPr>
-          <w:noProof/>
-        </w:rPr>
+        <w:pStyle w:val="Heading1"/>
+      </w:pPr>
+      <w:r>
+        <w:t>UTAS Discord Bot MyLO Integration</w:t>
+      </w:r>
+    </w:p>
+    <w:p>
+      <w:r>
+        <w:t xml:space="preserve">This </w:t>
+      </w:r>
+      <w:r>
+        <w:t xml:space="preserve">document shows how the UTAS Discord Bot would operate with MyLO integration. </w:t>
+      </w:r>
+      <w:proofErr w:type="gramStart"/>
+      <w:r>
+        <w:t>Specifically</w:t>
+      </w:r>
+      <w:proofErr w:type="gramEnd"/>
+      <w:r>
+        <w:t xml:space="preserve"> are examples for the commands in the screenshot below:</w:t>
+      </w:r>
+    </w:p>
+    <w:p>
+      <w:pPr>
+        <w:jc w:val="center"/>
+      </w:pPr>
+      <w:r>
         <w:drawing>
-          <wp:inline distT="0" distB="0" distL="0" distR="0" wp14:anchorId="36143BF2" wp14:editId="3D42E891">
-            <wp:extent cx="5731510" cy="816610"/>
-            <wp:effectExtent l="0" t="0" r="2540" b="2540"/>
-            <wp:docPr id="1" name="Picture 1" descr="Background pattern&#10;&#10;Description automatically generated"/>
+          <wp:inline distT="0" distB="0" distL="0" distR="0" wp14:anchorId="433FB5D5" wp14:editId="4099D601">
+            <wp:extent cx="4762501" cy="2590800"/>
+            <wp:effectExtent l="0" t="0" r="0" b="0"/>
+            <wp:docPr id="11" name="Picture 11" descr="A screenshot of a computer&#10;&#10;Description automatically generated with medium confidence"/>
             <wp:cNvGraphicFramePr>
               <a:graphicFrameLocks xmlns:a="http://schemas.openxmlformats.org/drawingml/2006/main" noChangeAspect="1"/>
             </wp:cNvGraphicFramePr>
@@ -31,23 +43,30 @@
               <a:graphicData uri="http://schemas.openxmlformats.org/drawingml/2006/picture">
                 <pic:pic xmlns:pic="http://schemas.openxmlformats.org/drawingml/2006/picture">
                   <pic:nvPicPr>
-                    <pic:cNvPr id="1" name="Picture 1" descr="Background pattern&#10;&#10;Description automatically generated"/>
+                    <pic:cNvPr id="11" name="Picture 11" descr="A screenshot of a computer&#10;&#10;Description automatically generated with medium confidence"/>
                     <pic:cNvPicPr/>
                   </pic:nvPicPr>
-                  <pic:blipFill>
+                  <pic:blipFill rotWithShape="1">
                     <a:blip r:embed="rId5"/>
-                    <a:stretch>
-                      <a:fillRect/>
-                    </a:stretch>
+                    <a:srcRect t="2857" b="-1"/>
+                    <a:stretch/>
                   </pic:blipFill>
-                  <pic:spPr>
+                  <pic:spPr bwMode="auto">
                     <a:xfrm>
                       <a:off x="0" y="0"/>
-                      <a:ext cx="5731510" cy="816610"/>
+                      <a:ext cx="4763165" cy="2591161"/>
                     </a:xfrm>
                     <a:prstGeom prst="rect">
                       <a:avLst/>
                     </a:prstGeom>
+                    <a:ln>
+                      <a:noFill/>
+                    </a:ln>
+                    <a:extLst>
+                      <a:ext uri="{53640926-AAD7-44D8-BBD7-CCE9431645EC}">
+                        <a14:shadowObscured xmlns:a14="http://schemas.microsoft.com/office/drawing/2010/main"/>
+                      </a:ext>
+                    </a:extLst>
                   </pic:spPr>
                 </pic:pic>
               </a:graphicData>
@@ -58,6 +77,154 @@
     </w:p>
     <w:p>
       <w:pPr>
+        <w:rPr>
+          <w:i/>
+          <w:iCs/>
+        </w:rPr>
+      </w:pPr>
+      <w:r>
+        <w:t>I have prov</w:t>
+      </w:r>
+      <w:r>
+        <w:t xml:space="preserve">ided in italics additional information regarding the security issues at each step. </w:t>
+      </w:r>
+      <w:r>
+        <w:rPr>
+          <w:i/>
+          <w:iCs/>
+        </w:rPr>
+        <w:t>Note that all command uses are logged by the bot, with an audit log indicating:</w:t>
+      </w:r>
+    </w:p>
+    <w:p>
+      <w:pPr>
+        <w:pStyle w:val="ListParagraph"/>
+        <w:numPr>
+          <w:ilvl w:val="0"/>
+          <w:numId w:val="4"/>
+        </w:numPr>
+        <w:rPr>
+          <w:i/>
+          <w:iCs/>
+        </w:rPr>
+      </w:pPr>
+      <w:r>
+        <w:rPr>
+          <w:i/>
+          <w:iCs/>
+        </w:rPr>
+        <w:t>Timestamp</w:t>
+      </w:r>
+    </w:p>
+    <w:p>
+      <w:pPr>
+        <w:pStyle w:val="ListParagraph"/>
+        <w:numPr>
+          <w:ilvl w:val="0"/>
+          <w:numId w:val="4"/>
+        </w:numPr>
+        <w:rPr>
+          <w:i/>
+          <w:iCs/>
+        </w:rPr>
+      </w:pPr>
+      <w:r>
+        <w:rPr>
+          <w:i/>
+          <w:iCs/>
+        </w:rPr>
+        <w:t>Invoking Discord User ID</w:t>
+      </w:r>
+    </w:p>
+    <w:p>
+      <w:pPr>
+        <w:pStyle w:val="ListParagraph"/>
+        <w:numPr>
+          <w:ilvl w:val="0"/>
+          <w:numId w:val="4"/>
+        </w:numPr>
+        <w:rPr>
+          <w:i/>
+          <w:iCs/>
+        </w:rPr>
+      </w:pPr>
+      <w:r>
+        <w:rPr>
+          <w:i/>
+          <w:iCs/>
+        </w:rPr>
+        <w:t>Command Name and arguments</w:t>
+      </w:r>
+    </w:p>
+    <w:p>
+      <w:pPr>
+        <w:pStyle w:val="ListParagraph"/>
+        <w:numPr>
+          <w:ilvl w:val="0"/>
+          <w:numId w:val="4"/>
+        </w:numPr>
+        <w:rPr>
+          <w:i/>
+          <w:iCs/>
+        </w:rPr>
+      </w:pPr>
+      <w:r>
+        <w:rPr>
+          <w:i/>
+          <w:iCs/>
+        </w:rPr>
+        <w:t xml:space="preserve">The resulting response of a command is NOT </w:t>
+      </w:r>
+      <w:proofErr w:type="gramStart"/>
+      <w:r>
+        <w:rPr>
+          <w:i/>
+          <w:iCs/>
+        </w:rPr>
+        <w:t>stored, since</w:t>
+      </w:r>
+      <w:proofErr w:type="gramEnd"/>
+      <w:r>
+        <w:rPr>
+          <w:i/>
+          <w:iCs/>
+        </w:rPr>
+        <w:t xml:space="preserve"> that likely contains information like grades.</w:t>
+      </w:r>
+    </w:p>
+    <w:p>
+      <w:pPr>
+        <w:pStyle w:val="Heading2"/>
+      </w:pPr>
+      <w:r>
+        <w:t xml:space="preserve">Example account linking flow using </w:t>
+      </w:r>
+      <w:r>
+        <w:rPr>
+          <w:b/>
+          <w:bCs/>
+        </w:rPr>
+        <w:t>/</w:t>
+      </w:r>
+      <w:proofErr w:type="spellStart"/>
+      <w:r>
+        <w:rPr>
+          <w:b/>
+          <w:bCs/>
+        </w:rPr>
+        <w:t>mylo</w:t>
+      </w:r>
+      <w:proofErr w:type="spellEnd"/>
+      <w:r>
+        <w:rPr>
+          <w:b/>
+          <w:bCs/>
+        </w:rPr>
+        <w:t xml:space="preserve"> connect</w:t>
+      </w:r>
+    </w:p>
+    <w:p>
+      <w:pPr>
         <w:pStyle w:val="ListParagraph"/>
         <w:numPr>
           <w:ilvl w:val="0"/>
@@ -65,10 +232,69 @@
         </w:numPr>
       </w:pPr>
       <w:r>
+        <w:t xml:space="preserve">User </w:t>
+      </w:r>
+      <w:r>
+        <w:t>types</w:t>
+      </w:r>
+      <w:r>
+        <w:t xml:space="preserve"> /</w:t>
+      </w:r>
+      <w:proofErr w:type="spellStart"/>
+      <w:r>
+        <w:t>mylo</w:t>
+      </w:r>
+      <w:proofErr w:type="spellEnd"/>
+      <w:r>
+        <w:t xml:space="preserve"> c</w:t>
+      </w:r>
+      <w:r>
+        <w:t>onnect</w:t>
+      </w:r>
+      <w:r>
+        <w:t xml:space="preserve"> or any other /</w:t>
+      </w:r>
+      <w:proofErr w:type="spellStart"/>
+      <w:r>
+        <w:t>mylo</w:t>
+      </w:r>
+      <w:proofErr w:type="spellEnd"/>
+      <w:r>
+        <w:t xml:space="preserve"> command</w:t>
+      </w:r>
+    </w:p>
+    <w:p>
+      <w:pPr>
+        <w:pStyle w:val="ListParagraph"/>
+        <w:numPr>
+          <w:ilvl w:val="0"/>
+          <w:numId w:val="1"/>
+        </w:numPr>
+      </w:pPr>
+      <w:r>
         <w:t>Private message with a Discord OAuth Link is generated</w:t>
       </w:r>
     </w:p>
     <w:p>
+      <w:pPr>
+        <w:pStyle w:val="ListParagraph"/>
+        <w:numPr>
+          <w:ilvl w:val="1"/>
+          <w:numId w:val="1"/>
+        </w:numPr>
+      </w:pPr>
+      <w:r>
+        <w:rPr>
+          <w:i/>
+          <w:iCs/>
+        </w:rPr>
+        <w:t>This message is only shown to the user who typed the command</w:t>
+      </w:r>
+    </w:p>
+    <w:p>
+      <w:pPr>
+        <w:jc w:val="center"/>
+      </w:pPr>
       <w:r>
         <w:rPr>
           <w:noProof/>
@@ -111,6 +337,11 @@
       </w:r>
     </w:p>
     <w:p>
+      <w:r>
+        <w:br w:type="page"/>
+      </w:r>
+    </w:p>
+    <w:p>
       <w:pPr>
         <w:pStyle w:val="ListParagraph"/>
         <w:numPr>
@@ -119,10 +350,14 @@
         </w:numPr>
       </w:pPr>
       <w:r>
+        <w:lastRenderedPageBreak/>
         <w:t>A Discord OAuth popup appears (inside the Discord app). This is done to ensure the bot knows exactly who clicked the link.</w:t>
       </w:r>
     </w:p>
     <w:p>
+      <w:pPr>
+        <w:jc w:val="center"/>
+      </w:pPr>
       <w:r>
         <w:rPr>
           <w:noProof/>
@@ -165,12 +400,6 @@
       </w:r>
     </w:p>
     <w:p>
-      <w:r>
-        <w:br w:type="page"/>
-      </w:r>
-    </w:p>
-    <w:p/>
-    <w:p>
       <w:pPr>
         <w:pStyle w:val="ListParagraph"/>
         <w:numPr>
@@ -179,10 +408,117 @@
         </w:numPr>
       </w:pPr>
       <w:r>
-        <w:t>After Discord authorization, a browser window with a MyLO OAuth login screen is shown. In this sample, we just pass through student ID because we don’t know what MyLO OAuth provides back other than token</w:t>
-      </w:r>
-    </w:p>
-    <w:p>
+        <w:t xml:space="preserve">After Discord authorization, a browser window with a MyLO OAuth login screen is shown. In this sample, we just </w:t>
+      </w:r>
+      <w:proofErr w:type="gramStart"/>
+      <w:r>
+        <w:t>pass through</w:t>
+      </w:r>
+      <w:proofErr w:type="gramEnd"/>
+      <w:r>
+        <w:t xml:space="preserve"> student ID because we don’t know what MyLO OAuth provides back other than token</w:t>
+      </w:r>
+    </w:p>
+    <w:p>
+      <w:pPr>
+        <w:pStyle w:val="ListParagraph"/>
+        <w:numPr>
+          <w:ilvl w:val="1"/>
+          <w:numId w:val="1"/>
+        </w:numPr>
+      </w:pPr>
+      <w:r>
+        <w:rPr>
+          <w:i/>
+          <w:iCs/>
+        </w:rPr>
+        <w:t>The redirect from the Authorize button generated by Discord to the MyLO page contains an encrypted state payload. This payload contains:</w:t>
+      </w:r>
+    </w:p>
+    <w:p>
+      <w:pPr>
+        <w:pStyle w:val="ListParagraph"/>
+        <w:numPr>
+          <w:ilvl w:val="2"/>
+          <w:numId w:val="1"/>
+        </w:numPr>
+      </w:pPr>
+      <w:r>
+        <w:rPr>
+          <w:i/>
+          <w:iCs/>
+        </w:rPr>
+        <w:t>The Discord message id of the original private message</w:t>
+      </w:r>
+    </w:p>
+    <w:p>
+      <w:pPr>
+        <w:pStyle w:val="ListParagraph"/>
+        <w:numPr>
+          <w:ilvl w:val="2"/>
+          <w:numId w:val="1"/>
+        </w:numPr>
+      </w:pPr>
+      <w:r>
+        <w:rPr>
+          <w:i/>
+          <w:iCs/>
+        </w:rPr>
+        <w:t>The Discord server id where the original private message was posted</w:t>
+      </w:r>
+    </w:p>
+    <w:p>
+      <w:pPr>
+        <w:pStyle w:val="ListParagraph"/>
+        <w:numPr>
+          <w:ilvl w:val="2"/>
+          <w:numId w:val="1"/>
+        </w:numPr>
+      </w:pPr>
+      <w:r>
+        <w:rPr>
+          <w:i/>
+          <w:iCs/>
+        </w:rPr>
+        <w:t>The Discord user id of the authenticated user</w:t>
+      </w:r>
+    </w:p>
+    <w:p>
+      <w:pPr>
+        <w:pStyle w:val="ListParagraph"/>
+        <w:numPr>
+          <w:ilvl w:val="1"/>
+          <w:numId w:val="1"/>
+        </w:numPr>
+      </w:pPr>
+      <w:r>
+        <w:rPr>
+          <w:i/>
+          <w:iCs/>
+        </w:rPr>
+        <w:t xml:space="preserve">The server id and user id are publicly accessible to any Discord </w:t>
+      </w:r>
+      <w:proofErr w:type="gramStart"/>
+      <w:r>
+        <w:rPr>
+          <w:i/>
+          <w:iCs/>
+        </w:rPr>
+        <w:t>user,</w:t>
+      </w:r>
+      <w:proofErr w:type="gramEnd"/>
+      <w:r>
+        <w:rPr>
+          <w:i/>
+          <w:iCs/>
+        </w:rPr>
+        <w:t xml:space="preserve"> however the Discord message id cannot be determined by other users, and thus cannot be spoofed. </w:t>
+      </w:r>
+    </w:p>
+    <w:p>
+      <w:pPr>
+        <w:jc w:val="center"/>
+      </w:pPr>
       <w:r>
         <w:rPr>
           <w:noProof/>
@@ -233,7 +569,202 @@
         </w:numPr>
       </w:pPr>
       <w:r>
-        <w:t>After MyLO Oauth Completed, redirected to Bot server with token and info. At this point token and info is stored in database</w:t>
+        <w:t xml:space="preserve">After MyLO </w:t>
+      </w:r>
+      <w:proofErr w:type="spellStart"/>
+      <w:r>
+        <w:t>Oauth</w:t>
+      </w:r>
+      <w:proofErr w:type="spellEnd"/>
+      <w:r>
+        <w:t xml:space="preserve"> Completed, redirected to Bot server with token and info. At this point token and info is stored in database</w:t>
+      </w:r>
+    </w:p>
+    <w:p>
+      <w:pPr>
+        <w:pStyle w:val="ListParagraph"/>
+        <w:numPr>
+          <w:ilvl w:val="1"/>
+          <w:numId w:val="1"/>
+        </w:numPr>
+      </w:pPr>
+      <w:r>
+        <w:rPr>
+          <w:i/>
+          <w:iCs/>
+        </w:rPr>
+        <w:t xml:space="preserve">The encrypted state payload from the previous step will be passed through the MyLO </w:t>
+      </w:r>
+      <w:proofErr w:type="spellStart"/>
+      <w:r>
+        <w:rPr>
+          <w:i/>
+          <w:iCs/>
+        </w:rPr>
+        <w:t>Oauth</w:t>
+      </w:r>
+      <w:proofErr w:type="spellEnd"/>
+      <w:r>
+        <w:rPr>
+          <w:i/>
+          <w:iCs/>
+        </w:rPr>
+        <w:t xml:space="preserve"> flow as with the Discord </w:t>
+      </w:r>
+      <w:proofErr w:type="spellStart"/>
+      <w:r>
+        <w:rPr>
+          <w:i/>
+          <w:iCs/>
+        </w:rPr>
+        <w:t>Oauth</w:t>
+      </w:r>
+      <w:proofErr w:type="spellEnd"/>
+      <w:r>
+        <w:rPr>
+          <w:i/>
+          <w:iCs/>
+        </w:rPr>
+        <w:t xml:space="preserve"> flow.</w:t>
+      </w:r>
+    </w:p>
+    <w:p>
+      <w:pPr>
+        <w:pStyle w:val="ListParagraph"/>
+        <w:numPr>
+          <w:ilvl w:val="1"/>
+          <w:numId w:val="1"/>
+        </w:numPr>
+        <w:rPr>
+          <w:i/>
+          <w:iCs/>
+        </w:rPr>
+      </w:pPr>
+      <w:r>
+        <w:rPr>
+          <w:i/>
+          <w:iCs/>
+        </w:rPr>
+        <w:t>Upon successful</w:t>
+      </w:r>
+      <w:r>
+        <w:rPr>
+          <w:i/>
+          <w:iCs/>
+        </w:rPr>
+        <w:t xml:space="preserve"> login, the original private message id is cross-checked with the authenticated Discord user id</w:t>
+      </w:r>
+    </w:p>
+    <w:p>
+      <w:pPr>
+        <w:pStyle w:val="ListParagraph"/>
+        <w:numPr>
+          <w:ilvl w:val="1"/>
+          <w:numId w:val="1"/>
+        </w:numPr>
+        <w:rPr>
+          <w:i/>
+          <w:iCs/>
+        </w:rPr>
+      </w:pPr>
+      <w:r>
+        <w:rPr>
+          <w:i/>
+          <w:iCs/>
+        </w:rPr>
+        <w:lastRenderedPageBreak/>
+        <w:t xml:space="preserve">A tuple of [ Discord User ID, MyLO </w:t>
+      </w:r>
+      <w:proofErr w:type="spellStart"/>
+      <w:r>
+        <w:rPr>
+          <w:i/>
+          <w:iCs/>
+        </w:rPr>
+        <w:t>Oauth</w:t>
+      </w:r>
+      <w:proofErr w:type="spellEnd"/>
+      <w:r>
+        <w:rPr>
+          <w:i/>
+          <w:iCs/>
+        </w:rPr>
+        <w:t xml:space="preserve"> </w:t>
+      </w:r>
+      <w:proofErr w:type="gramStart"/>
+      <w:r>
+        <w:rPr>
+          <w:i/>
+          <w:iCs/>
+        </w:rPr>
+        <w:t>Token ]</w:t>
+      </w:r>
+      <w:proofErr w:type="gramEnd"/>
+      <w:r>
+        <w:rPr>
+          <w:i/>
+          <w:iCs/>
+        </w:rPr>
+        <w:t xml:space="preserve"> is stored in the database</w:t>
+      </w:r>
+      <w:r>
+        <w:rPr>
+          <w:i/>
+          <w:iCs/>
+        </w:rPr>
+        <w:t>, nothing else is stored.</w:t>
+      </w:r>
+    </w:p>
+    <w:p>
+      <w:pPr>
+        <w:pStyle w:val="ListParagraph"/>
+        <w:numPr>
+          <w:ilvl w:val="1"/>
+          <w:numId w:val="1"/>
+        </w:numPr>
+        <w:rPr>
+          <w:i/>
+          <w:iCs/>
+        </w:rPr>
+      </w:pPr>
+      <w:r>
+        <w:rPr>
+          <w:i/>
+          <w:iCs/>
+        </w:rPr>
+        <w:t xml:space="preserve">The </w:t>
+      </w:r>
+      <w:proofErr w:type="spellStart"/>
+      <w:r>
+        <w:rPr>
+          <w:i/>
+          <w:iCs/>
+        </w:rPr>
+        <w:t>Oauth</w:t>
+      </w:r>
+      <w:proofErr w:type="spellEnd"/>
+      <w:r>
+        <w:rPr>
+          <w:i/>
+          <w:iCs/>
+        </w:rPr>
+        <w:t xml:space="preserve"> token </w:t>
+      </w:r>
+      <w:proofErr w:type="gramStart"/>
+      <w:r>
+        <w:rPr>
+          <w:i/>
+          <w:iCs/>
+        </w:rPr>
+        <w:t>at all times</w:t>
+      </w:r>
+      <w:proofErr w:type="gramEnd"/>
+      <w:r>
+        <w:rPr>
+          <w:i/>
+          <w:iCs/>
+        </w:rPr>
+        <w:t xml:space="preserve"> remains on the server-side and is not needed by the Discord client</w:t>
       </w:r>
     </w:p>
     <w:p>
@@ -287,16 +818,54 @@
         </w:numPr>
       </w:pPr>
       <w:r>
-        <w:t>Original private message automatically updated with info</w:t>
-      </w:r>
-    </w:p>
-    <w:p>
+        <w:t>Original private message automatically updated wit</w:t>
+      </w:r>
+      <w:r>
+        <w:t>h a student id fetched using MyLO API to show the connection was successful.</w:t>
+      </w:r>
+    </w:p>
+    <w:p>
+      <w:pPr>
+        <w:pStyle w:val="ListParagraph"/>
+        <w:numPr>
+          <w:ilvl w:val="1"/>
+          <w:numId w:val="1"/>
+        </w:numPr>
+      </w:pPr>
+      <w:r>
+        <w:rPr>
+          <w:i/>
+          <w:iCs/>
+        </w:rPr>
+        <w:t xml:space="preserve">All discord private messages (ephemeral messages) are not stored permanently on the Discord server chat logs, and only appear client-side for a short time (~15 minutes). They can be dismissed by the user at any </w:t>
+      </w:r>
+      <w:proofErr w:type="gramStart"/>
+      <w:r>
+        <w:rPr>
+          <w:i/>
+          <w:iCs/>
+        </w:rPr>
+        <w:t>time, and</w:t>
+      </w:r>
+      <w:proofErr w:type="gramEnd"/>
+      <w:r>
+        <w:rPr>
+          <w:i/>
+          <w:iCs/>
+        </w:rPr>
+        <w:t xml:space="preserve"> are irretrievable.</w:t>
+      </w:r>
+    </w:p>
+    <w:p>
+      <w:pPr>
+        <w:jc w:val="center"/>
+      </w:pPr>
       <w:r>
         <w:drawing>
           <wp:inline distT="0" distB="0" distL="0" distR="0" wp14:anchorId="112BB7FC" wp14:editId="553E03B4">
             <wp:extent cx="3419952" cy="1781424"/>
             <wp:effectExtent l="0" t="0" r="0" b="9525"/>
-            <wp:docPr id="2" name="Picture 2"/>
+            <wp:docPr id="2" name="Picture 2" descr="Graphical user interface, text, application&#10;&#10;Description automatically generated"/>
             <wp:cNvGraphicFramePr>
               <a:graphicFrameLocks xmlns:a="http://schemas.openxmlformats.org/drawingml/2006/main" noChangeAspect="1"/>
             </wp:cNvGraphicFramePr>
@@ -304,7 +873,7 @@
               <a:graphicData uri="http://schemas.openxmlformats.org/drawingml/2006/picture">
                 <pic:pic xmlns:pic="http://schemas.openxmlformats.org/drawingml/2006/picture">
                   <pic:nvPicPr>
-                    <pic:cNvPr id="1" name=""/>
+                    <pic:cNvPr id="2" name="Picture 2" descr="Graphical user interface, text, application&#10;&#10;Description automatically generated"/>
                     <pic:cNvPicPr/>
                   </pic:nvPicPr>
                   <pic:blipFill>
@@ -329,7 +898,735 @@
         </w:drawing>
       </w:r>
     </w:p>
-    <w:p/>
+    <w:p>
+      <w:pPr>
+        <w:rPr>
+          <w:rFonts w:asciiTheme="majorHAnsi" w:eastAsiaTheme="majorEastAsia" w:hAnsiTheme="majorHAnsi" w:cstheme="majorBidi"/>
+          <w:color w:val="2F5496" w:themeColor="accent1" w:themeShade="BF"/>
+          <w:sz w:val="26"/>
+          <w:szCs w:val="26"/>
+        </w:rPr>
+      </w:pPr>
+      <w:r>
+        <w:br w:type="page"/>
+      </w:r>
+    </w:p>
+    <w:p>
+      <w:pPr>
+        <w:pStyle w:val="Heading2"/>
+      </w:pPr>
+      <w:r>
+        <w:lastRenderedPageBreak/>
+        <w:t xml:space="preserve">Disconnecting accounts using </w:t>
+      </w:r>
+      <w:r>
+        <w:rPr>
+          <w:b/>
+          <w:bCs/>
+        </w:rPr>
+        <w:t>/</w:t>
+      </w:r>
+      <w:proofErr w:type="spellStart"/>
+      <w:r>
+        <w:rPr>
+          <w:b/>
+          <w:bCs/>
+        </w:rPr>
+        <w:t>mylo</w:t>
+      </w:r>
+      <w:proofErr w:type="spellEnd"/>
+      <w:r>
+        <w:rPr>
+          <w:b/>
+          <w:bCs/>
+        </w:rPr>
+        <w:t xml:space="preserve"> disconnect</w:t>
+      </w:r>
+    </w:p>
+    <w:p>
+      <w:pPr>
+        <w:pStyle w:val="ListParagraph"/>
+        <w:numPr>
+          <w:ilvl w:val="0"/>
+          <w:numId w:val="2"/>
+        </w:numPr>
+      </w:pPr>
+      <w:r>
+        <w:t>User types /</w:t>
+      </w:r>
+      <w:proofErr w:type="spellStart"/>
+      <w:r>
+        <w:t>mylo</w:t>
+      </w:r>
+      <w:proofErr w:type="spellEnd"/>
+      <w:r>
+        <w:t xml:space="preserve"> disconnect</w:t>
+      </w:r>
+    </w:p>
+    <w:p>
+      <w:pPr>
+        <w:jc w:val="center"/>
+      </w:pPr>
+      <w:r>
+        <w:drawing>
+          <wp:inline distT="0" distB="0" distL="0" distR="0" wp14:anchorId="4CA995BA" wp14:editId="20E1E520">
+            <wp:extent cx="4591691" cy="914528"/>
+            <wp:effectExtent l="0" t="0" r="0" b="0"/>
+            <wp:docPr id="12" name="Picture 12" descr="Graphical user interface, application, website&#10;&#10;Description automatically generated"/>
+            <wp:cNvGraphicFramePr>
+              <a:graphicFrameLocks xmlns:a="http://schemas.openxmlformats.org/drawingml/2006/main" noChangeAspect="1"/>
+            </wp:cNvGraphicFramePr>
+            <a:graphic xmlns:a="http://schemas.openxmlformats.org/drawingml/2006/main">
+              <a:graphicData uri="http://schemas.openxmlformats.org/drawingml/2006/picture">
+                <pic:pic xmlns:pic="http://schemas.openxmlformats.org/drawingml/2006/picture">
+                  <pic:nvPicPr>
+                    <pic:cNvPr id="12" name="Picture 12" descr="Graphical user interface, application, website&#10;&#10;Description automatically generated"/>
+                    <pic:cNvPicPr/>
+                  </pic:nvPicPr>
+                  <pic:blipFill>
+                    <a:blip r:embed="rId11"/>
+                    <a:stretch>
+                      <a:fillRect/>
+                    </a:stretch>
+                  </pic:blipFill>
+                  <pic:spPr>
+                    <a:xfrm>
+                      <a:off x="0" y="0"/>
+                      <a:ext cx="4591691" cy="914528"/>
+                    </a:xfrm>
+                    <a:prstGeom prst="rect">
+                      <a:avLst/>
+                    </a:prstGeom>
+                  </pic:spPr>
+                </pic:pic>
+              </a:graphicData>
+            </a:graphic>
+          </wp:inline>
+        </w:drawing>
+      </w:r>
+    </w:p>
+    <w:p>
+      <w:pPr>
+        <w:pStyle w:val="ListParagraph"/>
+        <w:numPr>
+          <w:ilvl w:val="0"/>
+          <w:numId w:val="2"/>
+        </w:numPr>
+      </w:pPr>
+      <w:r>
+        <w:t>User shown a confirmation button to disconnect</w:t>
+      </w:r>
+    </w:p>
+    <w:p>
+      <w:pPr>
+        <w:pStyle w:val="ListParagraph"/>
+        <w:numPr>
+          <w:ilvl w:val="1"/>
+          <w:numId w:val="2"/>
+        </w:numPr>
+      </w:pPr>
+      <w:r>
+        <w:rPr>
+          <w:i/>
+          <w:iCs/>
+        </w:rPr>
+        <w:t>This message is only visible to the user</w:t>
+      </w:r>
+    </w:p>
+    <w:p>
+      <w:pPr>
+        <w:pStyle w:val="ListParagraph"/>
+        <w:numPr>
+          <w:ilvl w:val="1"/>
+          <w:numId w:val="2"/>
+        </w:numPr>
+      </w:pPr>
+      <w:r>
+        <w:rPr>
+          <w:i/>
+          <w:iCs/>
+        </w:rPr>
+        <w:t>Only the authenticated user can press this button, there is no way for another user to spoof this button event as it goes through Discord</w:t>
+      </w:r>
+      <w:r>
+        <w:rPr>
+          <w:i/>
+          <w:iCs/>
+        </w:rPr>
+        <w:t>’</w:t>
+      </w:r>
+      <w:r>
+        <w:rPr>
+          <w:i/>
+          <w:iCs/>
+        </w:rPr>
+        <w:t>s servers</w:t>
+      </w:r>
+    </w:p>
+    <w:p>
+      <w:pPr>
+        <w:jc w:val="center"/>
+      </w:pPr>
+      <w:r>
+        <w:drawing>
+          <wp:inline distT="0" distB="0" distL="0" distR="0" wp14:anchorId="0E231404" wp14:editId="2654B304">
+            <wp:extent cx="5731510" cy="2097405"/>
+            <wp:effectExtent l="0" t="0" r="2540" b="0"/>
+            <wp:docPr id="1" name="Picture 1" descr="A screenshot of a computer&#10;&#10;Description automatically generated with medium confidence"/>
+            <wp:cNvGraphicFramePr>
+              <a:graphicFrameLocks xmlns:a="http://schemas.openxmlformats.org/drawingml/2006/main" noChangeAspect="1"/>
+            </wp:cNvGraphicFramePr>
+            <a:graphic xmlns:a="http://schemas.openxmlformats.org/drawingml/2006/main">
+              <a:graphicData uri="http://schemas.openxmlformats.org/drawingml/2006/picture">
+                <pic:pic xmlns:pic="http://schemas.openxmlformats.org/drawingml/2006/picture">
+                  <pic:nvPicPr>
+                    <pic:cNvPr id="1" name="Picture 1" descr="A screenshot of a computer&#10;&#10;Description automatically generated with medium confidence"/>
+                    <pic:cNvPicPr/>
+                  </pic:nvPicPr>
+                  <pic:blipFill>
+                    <a:blip r:embed="rId12"/>
+                    <a:stretch>
+                      <a:fillRect/>
+                    </a:stretch>
+                  </pic:blipFill>
+                  <pic:spPr>
+                    <a:xfrm>
+                      <a:off x="0" y="0"/>
+                      <a:ext cx="5731510" cy="2097405"/>
+                    </a:xfrm>
+                    <a:prstGeom prst="rect">
+                      <a:avLst/>
+                    </a:prstGeom>
+                  </pic:spPr>
+                </pic:pic>
+              </a:graphicData>
+            </a:graphic>
+          </wp:inline>
+        </w:drawing>
+      </w:r>
+    </w:p>
+    <w:p>
+      <w:pPr>
+        <w:pStyle w:val="ListParagraph"/>
+        <w:numPr>
+          <w:ilvl w:val="0"/>
+          <w:numId w:val="2"/>
+        </w:numPr>
+      </w:pPr>
+      <w:r>
+        <w:t>User clicks the disconnect button and the private message automatically updates to reflect that the operation was successful.</w:t>
+      </w:r>
+    </w:p>
+    <w:p>
+      <w:pPr>
+        <w:jc w:val="center"/>
+      </w:pPr>
+      <w:r>
+        <w:drawing>
+          <wp:inline distT="0" distB="0" distL="0" distR="0" wp14:anchorId="16C2E423" wp14:editId="3D02EEB1">
+            <wp:extent cx="4582164" cy="1743318"/>
+            <wp:effectExtent l="0" t="0" r="8890" b="9525"/>
+            <wp:docPr id="13" name="Picture 13" descr="Graphical user interface, text, application, chat or text message&#10;&#10;Description automatically generated"/>
+            <wp:cNvGraphicFramePr>
+              <a:graphicFrameLocks xmlns:a="http://schemas.openxmlformats.org/drawingml/2006/main" noChangeAspect="1"/>
+            </wp:cNvGraphicFramePr>
+            <a:graphic xmlns:a="http://schemas.openxmlformats.org/drawingml/2006/main">
+              <a:graphicData uri="http://schemas.openxmlformats.org/drawingml/2006/picture">
+                <pic:pic xmlns:pic="http://schemas.openxmlformats.org/drawingml/2006/picture">
+                  <pic:nvPicPr>
+                    <pic:cNvPr id="13" name="Picture 13" descr="Graphical user interface, text, application, chat or text message&#10;&#10;Description automatically generated"/>
+                    <pic:cNvPicPr/>
+                  </pic:nvPicPr>
+                  <pic:blipFill>
+                    <a:blip r:embed="rId13"/>
+                    <a:stretch>
+                      <a:fillRect/>
+                    </a:stretch>
+                  </pic:blipFill>
+                  <pic:spPr>
+                    <a:xfrm>
+                      <a:off x="0" y="0"/>
+                      <a:ext cx="4582164" cy="1743318"/>
+                    </a:xfrm>
+                    <a:prstGeom prst="rect">
+                      <a:avLst/>
+                    </a:prstGeom>
+                  </pic:spPr>
+                </pic:pic>
+              </a:graphicData>
+            </a:graphic>
+          </wp:inline>
+        </w:drawing>
+      </w:r>
+    </w:p>
+    <w:p>
+      <w:r>
+        <w:br w:type="page"/>
+      </w:r>
+    </w:p>
+    <w:p>
+      <w:pPr>
+        <w:pStyle w:val="Heading2"/>
+        <w:rPr>
+          <w:b/>
+          <w:bCs/>
+        </w:rPr>
+      </w:pPr>
+      <w:r>
+        <w:lastRenderedPageBreak/>
+        <w:t>Example Mylo-enabled command:</w:t>
+      </w:r>
+      <w:r>
+        <w:rPr>
+          <w:b/>
+          <w:bCs/>
+        </w:rPr>
+        <w:t xml:space="preserve"> /</w:t>
+      </w:r>
+      <w:proofErr w:type="spellStart"/>
+      <w:r>
+        <w:rPr>
+          <w:b/>
+          <w:bCs/>
+        </w:rPr>
+        <w:t>mylo</w:t>
+      </w:r>
+      <w:proofErr w:type="spellEnd"/>
+      <w:r>
+        <w:rPr>
+          <w:b/>
+          <w:bCs/>
+        </w:rPr>
+        <w:t xml:space="preserve"> grades</w:t>
+      </w:r>
+    </w:p>
+    <w:p>
+      <w:pPr>
+        <w:pStyle w:val="ListParagraph"/>
+        <w:numPr>
+          <w:ilvl w:val="0"/>
+          <w:numId w:val="3"/>
+        </w:numPr>
+      </w:pPr>
+      <w:r>
+        <w:t>User types in /</w:t>
+      </w:r>
+      <w:proofErr w:type="spellStart"/>
+      <w:r>
+        <w:t>mylo</w:t>
+      </w:r>
+      <w:proofErr w:type="spellEnd"/>
+      <w:r>
+        <w:t xml:space="preserve"> grades</w:t>
+      </w:r>
+    </w:p>
+    <w:p>
+      <w:pPr>
+        <w:pStyle w:val="ListParagraph"/>
+        <w:numPr>
+          <w:ilvl w:val="1"/>
+          <w:numId w:val="3"/>
+        </w:numPr>
+        <w:rPr>
+          <w:i/>
+          <w:iCs/>
+        </w:rPr>
+      </w:pPr>
+      <w:r>
+        <w:rPr>
+          <w:i/>
+          <w:iCs/>
+        </w:rPr>
+        <w:t xml:space="preserve">The bot checks the database for a stored </w:t>
+      </w:r>
+      <w:proofErr w:type="spellStart"/>
+      <w:r>
+        <w:rPr>
+          <w:i/>
+          <w:iCs/>
+        </w:rPr>
+        <w:t>oauth</w:t>
+      </w:r>
+      <w:proofErr w:type="spellEnd"/>
+      <w:r>
+        <w:rPr>
+          <w:i/>
+          <w:iCs/>
+        </w:rPr>
+        <w:t xml:space="preserve"> token for the authenticated Discord user who invoked the command. </w:t>
+      </w:r>
+    </w:p>
+    <w:p>
+      <w:pPr>
+        <w:pStyle w:val="ListParagraph"/>
+        <w:numPr>
+          <w:ilvl w:val="1"/>
+          <w:numId w:val="3"/>
+        </w:numPr>
+        <w:rPr>
+          <w:i/>
+          <w:iCs/>
+        </w:rPr>
+      </w:pPr>
+      <w:r>
+        <w:rPr>
+          <w:i/>
+          <w:iCs/>
+        </w:rPr>
+        <w:t xml:space="preserve">There is no external interface to the bot which can request an </w:t>
+      </w:r>
+      <w:proofErr w:type="spellStart"/>
+      <w:r>
+        <w:rPr>
+          <w:i/>
+          <w:iCs/>
+        </w:rPr>
+        <w:t>oauth</w:t>
+      </w:r>
+      <w:proofErr w:type="spellEnd"/>
+      <w:r>
+        <w:rPr>
+          <w:i/>
+          <w:iCs/>
+        </w:rPr>
+        <w:t xml:space="preserve"> token for a given Discord ID, thus there is no way to obtain an </w:t>
+      </w:r>
+      <w:proofErr w:type="spellStart"/>
+      <w:r>
+        <w:rPr>
+          <w:i/>
+          <w:iCs/>
+        </w:rPr>
+        <w:t>oauth</w:t>
+      </w:r>
+      <w:proofErr w:type="spellEnd"/>
+      <w:r>
+        <w:rPr>
+          <w:i/>
+          <w:iCs/>
+        </w:rPr>
+        <w:t xml:space="preserve"> token for another user</w:t>
+      </w:r>
+    </w:p>
+    <w:p>
+      <w:pPr>
+        <w:pStyle w:val="ListParagraph"/>
+        <w:numPr>
+          <w:ilvl w:val="1"/>
+          <w:numId w:val="3"/>
+        </w:numPr>
+        <w:rPr>
+          <w:i/>
+          <w:iCs/>
+        </w:rPr>
+      </w:pPr>
+      <w:r>
+        <w:rPr>
+          <w:i/>
+          <w:iCs/>
+        </w:rPr>
+        <w:t xml:space="preserve">The </w:t>
+      </w:r>
+      <w:proofErr w:type="spellStart"/>
+      <w:r>
+        <w:rPr>
+          <w:i/>
+          <w:iCs/>
+        </w:rPr>
+        <w:t>oauth</w:t>
+      </w:r>
+      <w:proofErr w:type="spellEnd"/>
+      <w:r>
+        <w:rPr>
+          <w:i/>
+          <w:iCs/>
+        </w:rPr>
+        <w:t xml:space="preserve"> token at all times remains on the server-</w:t>
+      </w:r>
+      <w:proofErr w:type="gramStart"/>
+      <w:r>
+        <w:rPr>
+          <w:i/>
+          <w:iCs/>
+        </w:rPr>
+        <w:t>side, and</w:t>
+      </w:r>
+      <w:proofErr w:type="gramEnd"/>
+      <w:r>
+        <w:rPr>
+          <w:i/>
+          <w:iCs/>
+        </w:rPr>
+        <w:t xml:space="preserve"> is not needed by the Discord client.</w:t>
+      </w:r>
+    </w:p>
+    <w:p>
+      <w:pPr>
+        <w:pStyle w:val="ListParagraph"/>
+        <w:numPr>
+          <w:ilvl w:val="0"/>
+          <w:numId w:val="3"/>
+        </w:numPr>
+        <w:rPr>
+          <w:i/>
+          <w:iCs/>
+        </w:rPr>
+      </w:pPr>
+      <w:r>
+        <w:t xml:space="preserve">If an </w:t>
+      </w:r>
+      <w:proofErr w:type="spellStart"/>
+      <w:r>
+        <w:t>oauth</w:t>
+      </w:r>
+      <w:proofErr w:type="spellEnd"/>
+      <w:r>
+        <w:t xml:space="preserve"> token is found, it is used to run the required MyLO API request, and the bot returns formatted output as a private message</w:t>
+      </w:r>
+    </w:p>
+    <w:p>
+      <w:pPr>
+        <w:pStyle w:val="ListParagraph"/>
+        <w:numPr>
+          <w:ilvl w:val="1"/>
+          <w:numId w:val="3"/>
+        </w:numPr>
+        <w:rPr>
+          <w:i/>
+          <w:iCs/>
+        </w:rPr>
+      </w:pPr>
+      <w:r>
+        <w:rPr>
+          <w:i/>
+          <w:iCs/>
+        </w:rPr>
+        <w:t>This message is only visible to the user who ran the command</w:t>
+      </w:r>
+    </w:p>
+    <w:p>
+      <w:pPr>
+        <w:pStyle w:val="ListParagraph"/>
+        <w:numPr>
+          <w:ilvl w:val="1"/>
+          <w:numId w:val="3"/>
+        </w:numPr>
+        <w:rPr>
+          <w:i/>
+          <w:iCs/>
+        </w:rPr>
+      </w:pPr>
+      <w:r>
+        <w:rPr>
+          <w:i/>
+          <w:iCs/>
+        </w:rPr>
+        <w:t>As before, all private (ephemeral) messages like this are not stored on Discords server chat logs</w:t>
+      </w:r>
+    </w:p>
+    <w:p>
+      <w:pPr>
+        <w:pStyle w:val="ListParagraph"/>
+        <w:numPr>
+          <w:ilvl w:val="1"/>
+          <w:numId w:val="3"/>
+        </w:numPr>
+        <w:rPr>
+          <w:i/>
+          <w:iCs/>
+        </w:rPr>
+      </w:pPr>
+      <w:r>
+        <w:rPr>
+          <w:i/>
+          <w:iCs/>
+        </w:rPr>
+        <w:t xml:space="preserve">The MyLO API request using the </w:t>
+      </w:r>
+      <w:proofErr w:type="spellStart"/>
+      <w:r>
+        <w:rPr>
+          <w:i/>
+          <w:iCs/>
+        </w:rPr>
+        <w:t>Oauth</w:t>
+      </w:r>
+      <w:proofErr w:type="spellEnd"/>
+      <w:r>
+        <w:rPr>
+          <w:i/>
+          <w:iCs/>
+        </w:rPr>
+        <w:t xml:space="preserve"> token is done on the server side with tested code to ensure only the correct </w:t>
+      </w:r>
+      <w:proofErr w:type="spellStart"/>
+      <w:r>
+        <w:rPr>
+          <w:i/>
+          <w:iCs/>
+        </w:rPr>
+        <w:t>Oauth</w:t>
+      </w:r>
+      <w:proofErr w:type="spellEnd"/>
+      <w:r>
+        <w:rPr>
+          <w:i/>
+          <w:iCs/>
+        </w:rPr>
+        <w:t xml:space="preserve"> token is used</w:t>
+      </w:r>
+    </w:p>
+    <w:p>
+      <w:pPr>
+        <w:pStyle w:val="ListParagraph"/>
+        <w:numPr>
+          <w:ilvl w:val="1"/>
+          <w:numId w:val="3"/>
+        </w:numPr>
+        <w:rPr>
+          <w:i/>
+          <w:iCs/>
+        </w:rPr>
+      </w:pPr>
+      <w:r>
+        <w:rPr>
+          <w:i/>
+          <w:iCs/>
+        </w:rPr>
+        <w:t xml:space="preserve">Regardless of the MyLO API request, the following safeguards are in place inherent to using </w:t>
+      </w:r>
+      <w:proofErr w:type="spellStart"/>
+      <w:r>
+        <w:rPr>
+          <w:i/>
+          <w:iCs/>
+        </w:rPr>
+        <w:t>Oauth</w:t>
+      </w:r>
+      <w:proofErr w:type="spellEnd"/>
+      <w:r>
+        <w:rPr>
+          <w:i/>
+          <w:iCs/>
+        </w:rPr>
+        <w:t>:</w:t>
+      </w:r>
+    </w:p>
+    <w:p>
+      <w:pPr>
+        <w:pStyle w:val="ListParagraph"/>
+        <w:numPr>
+          <w:ilvl w:val="2"/>
+          <w:numId w:val="3"/>
+        </w:numPr>
+        <w:rPr>
+          <w:i/>
+          <w:iCs/>
+        </w:rPr>
+      </w:pPr>
+      <w:r>
+        <w:rPr>
+          <w:i/>
+          <w:iCs/>
+        </w:rPr>
+        <w:t>Only data that the authenticated MyLO student user could access can be returned. This is further limited by the registered scopes of the application</w:t>
+      </w:r>
+    </w:p>
+    <w:p>
+      <w:pPr>
+        <w:pStyle w:val="ListParagraph"/>
+        <w:numPr>
+          <w:ilvl w:val="2"/>
+          <w:numId w:val="3"/>
+        </w:numPr>
+        <w:rPr>
+          <w:i/>
+          <w:iCs/>
+        </w:rPr>
+      </w:pPr>
+      <w:r>
+        <w:rPr>
+          <w:i/>
+          <w:iCs/>
+        </w:rPr>
+        <w:t>The user will be authenticated with a scope to only do read-only actions, thus even if a write request was made it would return an error</w:t>
+      </w:r>
+    </w:p>
+    <w:p>
+      <w:pPr>
+        <w:pStyle w:val="ListParagraph"/>
+        <w:numPr>
+          <w:ilvl w:val="1"/>
+          <w:numId w:val="3"/>
+        </w:numPr>
+        <w:rPr>
+          <w:i/>
+          <w:iCs/>
+        </w:rPr>
+      </w:pPr>
+      <w:r>
+        <w:rPr>
+          <w:i/>
+          <w:iCs/>
+        </w:rPr>
+        <w:t xml:space="preserve">If no </w:t>
+      </w:r>
+      <w:proofErr w:type="spellStart"/>
+      <w:r>
+        <w:rPr>
+          <w:i/>
+          <w:iCs/>
+        </w:rPr>
+        <w:t>oauth</w:t>
+      </w:r>
+      <w:proofErr w:type="spellEnd"/>
+      <w:r>
+        <w:rPr>
+          <w:i/>
+          <w:iCs/>
+        </w:rPr>
+        <w:t xml:space="preserve"> token is found for the authenticated Discord user, the user is prompted to link their account. </w:t>
+      </w:r>
+    </w:p>
+    <w:p>
+      <w:r>
+        <w:drawing>
+          <wp:inline distT="0" distB="0" distL="0" distR="0" wp14:anchorId="4F84916B" wp14:editId="2BCB95A2">
+            <wp:extent cx="5706271" cy="4391638"/>
+            <wp:effectExtent l="0" t="0" r="0" b="9525"/>
+            <wp:docPr id="4" name="Picture 4" descr="Text&#10;&#10;Description automatically generated"/>
+            <wp:cNvGraphicFramePr>
+              <a:graphicFrameLocks xmlns:a="http://schemas.openxmlformats.org/drawingml/2006/main" noChangeAspect="1"/>
+            </wp:cNvGraphicFramePr>
+            <a:graphic xmlns:a="http://schemas.openxmlformats.org/drawingml/2006/main">
+              <a:graphicData uri="http://schemas.openxmlformats.org/drawingml/2006/picture">
+                <pic:pic xmlns:pic="http://schemas.openxmlformats.org/drawingml/2006/picture">
+                  <pic:nvPicPr>
+                    <pic:cNvPr id="4" name="Picture 4" descr="Text&#10;&#10;Description automatically generated"/>
+                    <pic:cNvPicPr/>
+                  </pic:nvPicPr>
+                  <pic:blipFill>
+                    <a:blip r:embed="rId14"/>
+                    <a:stretch>
+                      <a:fillRect/>
+                    </a:stretch>
+                  </pic:blipFill>
+                  <pic:spPr>
+                    <a:xfrm>
+                      <a:off x="0" y="0"/>
+                      <a:ext cx="5706271" cy="4391638"/>
+                    </a:xfrm>
+                    <a:prstGeom prst="rect">
+                      <a:avLst/>
+                    </a:prstGeom>
+                  </pic:spPr>
+                </pic:pic>
+              </a:graphicData>
+            </a:graphic>
+          </wp:inline>
+        </w:drawing>
+      </w:r>
+    </w:p>
     <w:sectPr>
       <w:pgSz w:w="11906" w:h="16838"/>
       <w:pgMar w:top="1440" w:right="1440" w:bottom="1440" w:left="1440" w:header="708" w:footer="708" w:gutter="0"/>
@@ -358,7 +1655,7 @@
         <w:rFonts w:hint="default"/>
       </w:rPr>
     </w:lvl>
-    <w:lvl w:ilvl="1" w:tplc="0C090019" w:tentative="1">
+    <w:lvl w:ilvl="1" w:tplc="0C090019">
       <w:start w:val="1"/>
       <w:numFmt w:val="lowerLetter"/>
       <w:lvlText w:val="%2."/>
@@ -367,7 +1664,7 @@
         <w:ind w:left="1440" w:hanging="360"/>
       </w:pPr>
     </w:lvl>
-    <w:lvl w:ilvl="2" w:tplc="0C09001B" w:tentative="1">
+    <w:lvl w:ilvl="2" w:tplc="0C09001B">
       <w:start w:val="1"/>
       <w:numFmt w:val="lowerRoman"/>
       <w:lvlText w:val="%3."/>
@@ -431,8 +1728,308 @@
       </w:pPr>
     </w:lvl>
   </w:abstractNum>
+  <w:abstractNum w:abstractNumId="1" w15:restartNumberingAfterBreak="0">
+    <w:nsid w:val="36D24A5F"/>
+    <w:multiLevelType w:val="hybridMultilevel"/>
+    <w:tmpl w:val="47E0BA56"/>
+    <w:lvl w:ilvl="0" w:tplc="FFFFFFFF">
+      <w:start w:val="1"/>
+      <w:numFmt w:val="decimal"/>
+      <w:lvlText w:val="%1."/>
+      <w:lvlJc w:val="left"/>
+      <w:pPr>
+        <w:ind w:left="720" w:hanging="360"/>
+      </w:pPr>
+      <w:rPr>
+        <w:rFonts w:hint="default"/>
+      </w:rPr>
+    </w:lvl>
+    <w:lvl w:ilvl="1" w:tplc="FFFFFFFF">
+      <w:start w:val="1"/>
+      <w:numFmt w:val="lowerLetter"/>
+      <w:lvlText w:val="%2."/>
+      <w:lvlJc w:val="left"/>
+      <w:pPr>
+        <w:ind w:left="1440" w:hanging="360"/>
+      </w:pPr>
+    </w:lvl>
+    <w:lvl w:ilvl="2" w:tplc="FFFFFFFF">
+      <w:start w:val="1"/>
+      <w:numFmt w:val="lowerRoman"/>
+      <w:lvlText w:val="%3."/>
+      <w:lvlJc w:val="right"/>
+      <w:pPr>
+        <w:ind w:left="2160" w:hanging="180"/>
+      </w:pPr>
+    </w:lvl>
+    <w:lvl w:ilvl="3" w:tplc="FFFFFFFF" w:tentative="1">
+      <w:start w:val="1"/>
+      <w:numFmt w:val="decimal"/>
+      <w:lvlText w:val="%4."/>
+      <w:lvlJc w:val="left"/>
+      <w:pPr>
+        <w:ind w:left="2880" w:hanging="360"/>
+      </w:pPr>
+    </w:lvl>
+    <w:lvl w:ilvl="4" w:tplc="FFFFFFFF" w:tentative="1">
+      <w:start w:val="1"/>
+      <w:numFmt w:val="lowerLetter"/>
+      <w:lvlText w:val="%5."/>
+      <w:lvlJc w:val="left"/>
+      <w:pPr>
+        <w:ind w:left="3600" w:hanging="360"/>
+      </w:pPr>
+    </w:lvl>
+    <w:lvl w:ilvl="5" w:tplc="FFFFFFFF" w:tentative="1">
+      <w:start w:val="1"/>
+      <w:numFmt w:val="lowerRoman"/>
+      <w:lvlText w:val="%6."/>
+      <w:lvlJc w:val="right"/>
+      <w:pPr>
+        <w:ind w:left="4320" w:hanging="180"/>
+      </w:pPr>
+    </w:lvl>
+    <w:lvl w:ilvl="6" w:tplc="FFFFFFFF" w:tentative="1">
+      <w:start w:val="1"/>
+      <w:numFmt w:val="decimal"/>
+      <w:lvlText w:val="%7."/>
+      <w:lvlJc w:val="left"/>
+      <w:pPr>
+        <w:ind w:left="5040" w:hanging="360"/>
+      </w:pPr>
+    </w:lvl>
+    <w:lvl w:ilvl="7" w:tplc="FFFFFFFF" w:tentative="1">
+      <w:start w:val="1"/>
+      <w:numFmt w:val="lowerLetter"/>
+      <w:lvlText w:val="%8."/>
+      <w:lvlJc w:val="left"/>
+      <w:pPr>
+        <w:ind w:left="5760" w:hanging="360"/>
+      </w:pPr>
+    </w:lvl>
+    <w:lvl w:ilvl="8" w:tplc="FFFFFFFF" w:tentative="1">
+      <w:start w:val="1"/>
+      <w:numFmt w:val="lowerRoman"/>
+      <w:lvlText w:val="%9."/>
+      <w:lvlJc w:val="right"/>
+      <w:pPr>
+        <w:ind w:left="6480" w:hanging="180"/>
+      </w:pPr>
+    </w:lvl>
+  </w:abstractNum>
+  <w:abstractNum w:abstractNumId="2" w15:restartNumberingAfterBreak="0">
+    <w:nsid w:val="37B42E21"/>
+    <w:multiLevelType w:val="hybridMultilevel"/>
+    <w:tmpl w:val="47E0BA56"/>
+    <w:lvl w:ilvl="0" w:tplc="87BCDD10">
+      <w:start w:val="1"/>
+      <w:numFmt w:val="decimal"/>
+      <w:lvlText w:val="%1."/>
+      <w:lvlJc w:val="left"/>
+      <w:pPr>
+        <w:ind w:left="720" w:hanging="360"/>
+      </w:pPr>
+      <w:rPr>
+        <w:rFonts w:hint="default"/>
+      </w:rPr>
+    </w:lvl>
+    <w:lvl w:ilvl="1" w:tplc="0C090019">
+      <w:start w:val="1"/>
+      <w:numFmt w:val="lowerLetter"/>
+      <w:lvlText w:val="%2."/>
+      <w:lvlJc w:val="left"/>
+      <w:pPr>
+        <w:ind w:left="1440" w:hanging="360"/>
+      </w:pPr>
+    </w:lvl>
+    <w:lvl w:ilvl="2" w:tplc="0C09001B" w:tentative="1">
+      <w:start w:val="1"/>
+      <w:numFmt w:val="lowerRoman"/>
+      <w:lvlText w:val="%3."/>
+      <w:lvlJc w:val="right"/>
+      <w:pPr>
+        <w:ind w:left="2160" w:hanging="180"/>
+      </w:pPr>
+    </w:lvl>
+    <w:lvl w:ilvl="3" w:tplc="0C09000F" w:tentative="1">
+      <w:start w:val="1"/>
+      <w:numFmt w:val="decimal"/>
+      <w:lvlText w:val="%4."/>
+      <w:lvlJc w:val="left"/>
+      <w:pPr>
+        <w:ind w:left="2880" w:hanging="360"/>
+      </w:pPr>
+    </w:lvl>
+    <w:lvl w:ilvl="4" w:tplc="0C090019" w:tentative="1">
+      <w:start w:val="1"/>
+      <w:numFmt w:val="lowerLetter"/>
+      <w:lvlText w:val="%5."/>
+      <w:lvlJc w:val="left"/>
+      <w:pPr>
+        <w:ind w:left="3600" w:hanging="360"/>
+      </w:pPr>
+    </w:lvl>
+    <w:lvl w:ilvl="5" w:tplc="0C09001B" w:tentative="1">
+      <w:start w:val="1"/>
+      <w:numFmt w:val="lowerRoman"/>
+      <w:lvlText w:val="%6."/>
+      <w:lvlJc w:val="right"/>
+      <w:pPr>
+        <w:ind w:left="4320" w:hanging="180"/>
+      </w:pPr>
+    </w:lvl>
+    <w:lvl w:ilvl="6" w:tplc="0C09000F" w:tentative="1">
+      <w:start w:val="1"/>
+      <w:numFmt w:val="decimal"/>
+      <w:lvlText w:val="%7."/>
+      <w:lvlJc w:val="left"/>
+      <w:pPr>
+        <w:ind w:left="5040" w:hanging="360"/>
+      </w:pPr>
+    </w:lvl>
+    <w:lvl w:ilvl="7" w:tplc="0C090019" w:tentative="1">
+      <w:start w:val="1"/>
+      <w:numFmt w:val="lowerLetter"/>
+      <w:lvlText w:val="%8."/>
+      <w:lvlJc w:val="left"/>
+      <w:pPr>
+        <w:ind w:left="5760" w:hanging="360"/>
+      </w:pPr>
+    </w:lvl>
+    <w:lvl w:ilvl="8" w:tplc="0C09001B" w:tentative="1">
+      <w:start w:val="1"/>
+      <w:numFmt w:val="lowerRoman"/>
+      <w:lvlText w:val="%9."/>
+      <w:lvlJc w:val="right"/>
+      <w:pPr>
+        <w:ind w:left="6480" w:hanging="180"/>
+      </w:pPr>
+    </w:lvl>
+  </w:abstractNum>
+  <w:abstractNum w:abstractNumId="3" w15:restartNumberingAfterBreak="0">
+    <w:nsid w:val="55B42F50"/>
+    <w:multiLevelType w:val="hybridMultilevel"/>
+    <w:tmpl w:val="14485F76"/>
+    <w:lvl w:ilvl="0" w:tplc="FA6474C4">
+      <w:start w:val="1"/>
+      <w:numFmt w:val="bullet"/>
+      <w:lvlText w:val="-"/>
+      <w:lvlJc w:val="left"/>
+      <w:pPr>
+        <w:ind w:left="720" w:hanging="360"/>
+      </w:pPr>
+      <w:rPr>
+        <w:rFonts w:ascii="Calibri" w:eastAsiaTheme="minorHAnsi" w:hAnsi="Calibri" w:cs="Calibri" w:hint="default"/>
+      </w:rPr>
+    </w:lvl>
+    <w:lvl w:ilvl="1" w:tplc="0C090003" w:tentative="1">
+      <w:start w:val="1"/>
+      <w:numFmt w:val="bullet"/>
+      <w:lvlText w:val="o"/>
+      <w:lvlJc w:val="left"/>
+      <w:pPr>
+        <w:ind w:left="1440" w:hanging="360"/>
+      </w:pPr>
+      <w:rPr>
+        <w:rFonts w:ascii="Courier New" w:hAnsi="Courier New" w:cs="Courier New" w:hint="default"/>
+      </w:rPr>
+    </w:lvl>
+    <w:lvl w:ilvl="2" w:tplc="0C090005" w:tentative="1">
+      <w:start w:val="1"/>
+      <w:numFmt w:val="bullet"/>
+      <w:lvlText w:val=""/>
+      <w:lvlJc w:val="left"/>
+      <w:pPr>
+        <w:ind w:left="2160" w:hanging="360"/>
+      </w:pPr>
+      <w:rPr>
+        <w:rFonts w:ascii="Wingdings" w:hAnsi="Wingdings" w:hint="default"/>
+      </w:rPr>
+    </w:lvl>
+    <w:lvl w:ilvl="3" w:tplc="0C090001" w:tentative="1">
+      <w:start w:val="1"/>
+      <w:numFmt w:val="bullet"/>
+      <w:lvlText w:val=""/>
+      <w:lvlJc w:val="left"/>
+      <w:pPr>
+        <w:ind w:left="2880" w:hanging="360"/>
+      </w:pPr>
+      <w:rPr>
+        <w:rFonts w:ascii="Symbol" w:hAnsi="Symbol" w:hint="default"/>
+      </w:rPr>
+    </w:lvl>
+    <w:lvl w:ilvl="4" w:tplc="0C090003" w:tentative="1">
+      <w:start w:val="1"/>
+      <w:numFmt w:val="bullet"/>
+      <w:lvlText w:val="o"/>
+      <w:lvlJc w:val="left"/>
+      <w:pPr>
+        <w:ind w:left="3600" w:hanging="360"/>
+      </w:pPr>
+      <w:rPr>
+        <w:rFonts w:ascii="Courier New" w:hAnsi="Courier New" w:cs="Courier New" w:hint="default"/>
+      </w:rPr>
+    </w:lvl>
+    <w:lvl w:ilvl="5" w:tplc="0C090005" w:tentative="1">
+      <w:start w:val="1"/>
+      <w:numFmt w:val="bullet"/>
+      <w:lvlText w:val=""/>
+      <w:lvlJc w:val="left"/>
+      <w:pPr>
+        <w:ind w:left="4320" w:hanging="360"/>
+      </w:pPr>
+      <w:rPr>
+        <w:rFonts w:ascii="Wingdings" w:hAnsi="Wingdings" w:hint="default"/>
+      </w:rPr>
+    </w:lvl>
+    <w:lvl w:ilvl="6" w:tplc="0C090001" w:tentative="1">
+      <w:start w:val="1"/>
+      <w:numFmt w:val="bullet"/>
+      <w:lvlText w:val=""/>
+      <w:lvlJc w:val="left"/>
+      <w:pPr>
+        <w:ind w:left="5040" w:hanging="360"/>
+      </w:pPr>
+      <w:rPr>
+        <w:rFonts w:ascii="Symbol" w:hAnsi="Symbol" w:hint="default"/>
+      </w:rPr>
+    </w:lvl>
+    <w:lvl w:ilvl="7" w:tplc="0C090003" w:tentative="1">
+      <w:start w:val="1"/>
+      <w:numFmt w:val="bullet"/>
+      <w:lvlText w:val="o"/>
+      <w:lvlJc w:val="left"/>
+      <w:pPr>
+        <w:ind w:left="5760" w:hanging="360"/>
+      </w:pPr>
+      <w:rPr>
+        <w:rFonts w:ascii="Courier New" w:hAnsi="Courier New" w:cs="Courier New" w:hint="default"/>
+      </w:rPr>
+    </w:lvl>
+    <w:lvl w:ilvl="8" w:tplc="0C090005" w:tentative="1">
+      <w:start w:val="1"/>
+      <w:numFmt w:val="bullet"/>
+      <w:lvlText w:val=""/>
+      <w:lvlJc w:val="left"/>
+      <w:pPr>
+        <w:ind w:left="6480" w:hanging="360"/>
+      </w:pPr>
+      <w:rPr>
+        <w:rFonts w:ascii="Wingdings" w:hAnsi="Wingdings" w:hint="default"/>
+      </w:rPr>
+    </w:lvl>
+  </w:abstractNum>
   <w:num w:numId="1" w16cid:durableId="267812157">
     <w:abstractNumId w:val="0"/>
+  </w:num>
+  <w:num w:numId="2" w16cid:durableId="233122266">
+    <w:abstractNumId w:val="2"/>
+  </w:num>
+  <w:num w:numId="3" w16cid:durableId="1603680541">
+    <w:abstractNumId w:val="1"/>
+  </w:num>
+  <w:num w:numId="4" w16cid:durableId="101800048">
+    <w:abstractNumId w:val="3"/>
   </w:num>
 </w:numbering>
 </file>
@@ -836,6 +2433,49 @@
     <w:name w:val="Normal"/>
     <w:qFormat/>
   </w:style>
+  <w:style w:type="paragraph" w:styleId="Heading1">
+    <w:name w:val="heading 1"/>
+    <w:basedOn w:val="Normal"/>
+    <w:next w:val="Normal"/>
+    <w:link w:val="Heading1Char"/>
+    <w:uiPriority w:val="9"/>
+    <w:qFormat/>
+    <w:rsid w:val="005B2352"/>
+    <w:pPr>
+      <w:keepNext/>
+      <w:keepLines/>
+      <w:spacing w:before="240" w:after="0"/>
+      <w:outlineLvl w:val="0"/>
+    </w:pPr>
+    <w:rPr>
+      <w:rFonts w:asciiTheme="majorHAnsi" w:eastAsiaTheme="majorEastAsia" w:hAnsiTheme="majorHAnsi" w:cstheme="majorBidi"/>
+      <w:color w:val="2F5496" w:themeColor="accent1" w:themeShade="BF"/>
+      <w:sz w:val="32"/>
+      <w:szCs w:val="32"/>
+    </w:rPr>
+  </w:style>
+  <w:style w:type="paragraph" w:styleId="Heading2">
+    <w:name w:val="heading 2"/>
+    <w:basedOn w:val="Normal"/>
+    <w:next w:val="Normal"/>
+    <w:link w:val="Heading2Char"/>
+    <w:uiPriority w:val="9"/>
+    <w:unhideWhenUsed/>
+    <w:qFormat/>
+    <w:rsid w:val="005B2352"/>
+    <w:pPr>
+      <w:keepNext/>
+      <w:keepLines/>
+      <w:spacing w:before="40" w:after="0"/>
+      <w:outlineLvl w:val="1"/>
+    </w:pPr>
+    <w:rPr>
+      <w:rFonts w:asciiTheme="majorHAnsi" w:eastAsiaTheme="majorEastAsia" w:hAnsiTheme="majorHAnsi" w:cstheme="majorBidi"/>
+      <w:color w:val="2F5496" w:themeColor="accent1" w:themeShade="BF"/>
+      <w:sz w:val="26"/>
+      <w:szCs w:val="26"/>
+    </w:rPr>
+  </w:style>
   <w:style w:type="character" w:default="1" w:styleId="DefaultParagraphFont">
     <w:name w:val="Default Paragraph Font"/>
     <w:uiPriority w:val="1"/>
@@ -873,6 +2513,32 @@
       <w:ind w:left="720"/>
       <w:contextualSpacing/>
     </w:pPr>
+  </w:style>
+  <w:style w:type="character" w:customStyle="1" w:styleId="Heading1Char">
+    <w:name w:val="Heading 1 Char"/>
+    <w:basedOn w:val="DefaultParagraphFont"/>
+    <w:link w:val="Heading1"/>
+    <w:uiPriority w:val="9"/>
+    <w:rsid w:val="005B2352"/>
+    <w:rPr>
+      <w:rFonts w:asciiTheme="majorHAnsi" w:eastAsiaTheme="majorEastAsia" w:hAnsiTheme="majorHAnsi" w:cstheme="majorBidi"/>
+      <w:color w:val="2F5496" w:themeColor="accent1" w:themeShade="BF"/>
+      <w:sz w:val="32"/>
+      <w:szCs w:val="32"/>
+    </w:rPr>
+  </w:style>
+  <w:style w:type="character" w:customStyle="1" w:styleId="Heading2Char">
+    <w:name w:val="Heading 2 Char"/>
+    <w:basedOn w:val="DefaultParagraphFont"/>
+    <w:link w:val="Heading2"/>
+    <w:uiPriority w:val="9"/>
+    <w:rsid w:val="005B2352"/>
+    <w:rPr>
+      <w:rFonts w:asciiTheme="majorHAnsi" w:eastAsiaTheme="majorEastAsia" w:hAnsiTheme="majorHAnsi" w:cstheme="majorBidi"/>
+      <w:color w:val="2F5496" w:themeColor="accent1" w:themeShade="BF"/>
+      <w:sz w:val="26"/>
+      <w:szCs w:val="26"/>
+    </w:rPr>
   </w:style>
 </w:styles>
 </file>

</xml_diff>